<commit_message>
Compiles all references in one Document Complete with references removes previous text files
</commit_message>
<xml_diff>
--- a/Reference/Audio/Sound References.docx
+++ b/Reference/Audio/Sound References.docx
@@ -28,7 +28,21 @@
           <w:i/>
           <w:iCs/>
         </w:rPr>
-        <w:t>Glass Sky (From “Tokyo Ghoul”)</w:t>
+        <w:t>Glass</w:t>
+      </w:r>
+      <w:r>
+        <w:rPr>
+          <w:i/>
+          <w:iCs/>
+        </w:rPr>
+        <w:t>y</w:t>
+      </w:r>
+      <w:r>
+        <w:rPr>
+          <w:i/>
+          <w:iCs/>
+        </w:rPr>
+        <w:t xml:space="preserve"> Sky (From “Tokyo Ghoul”)</w:t>
       </w:r>
       <w:r>
         <w:rPr>
@@ -75,14 +89,7 @@
           <w:i/>
           <w:iCs/>
         </w:rPr>
-        <w:t>Sad Machine (Ghibli Piano and Flute)</w:t>
-      </w:r>
-      <w:r>
-        <w:rPr>
-          <w:i/>
-          <w:iCs/>
-        </w:rPr>
-        <w:t xml:space="preserve"> </w:t>
+        <w:t xml:space="preserve">Sad Machine (Ghibli Piano and Flute) </w:t>
       </w:r>
       <w:r>
         <w:t xml:space="preserve">(Seycara Orc. 2018), is a good reference for this. Another one that has similar emotional impact is </w:t>
@@ -173,29 +180,10 @@
           <w:i/>
           <w:iCs/>
         </w:rPr>
-        <w:t>The Bird at Daybreak</w:t>
-      </w:r>
-      <w:r>
-        <w:rPr>
-          <w:i/>
-          <w:iCs/>
-        </w:rPr>
-        <w:t xml:space="preserve"> </w:t>
-      </w:r>
-      <w:r>
-        <w:t>(</w:t>
-      </w:r>
-      <w:r>
-        <w:t>Akiyuki M.</w:t>
-      </w:r>
-      <w:r>
-        <w:t xml:space="preserve"> </w:t>
-      </w:r>
-      <w:r>
-        <w:t>2019</w:t>
-      </w:r>
-      <w:r>
-        <w:t>). In the middle of the song, choral voices and strings kicks in, filling up the spectrum.</w:t>
+        <w:t xml:space="preserve">The Bird at Daybreak </w:t>
+      </w:r>
+      <w:r>
+        <w:t>(Akiyuki M. 2019). In the middle of the song, choral voices and strings kicks in, filling up the spectrum.</w:t>
       </w:r>
     </w:p>
     <w:p>
@@ -232,7 +220,7 @@
       </w:r>
       <w:r>
         <w:lastRenderedPageBreak/>
-        <w:t xml:space="preserve">him and ransacked the cart. I need he song to transition to this anxious state. Then the protagonists appear and save the day. I need the song to seamlessly transition from the anxious state to the battle song. A very good reference would be </w:t>
+        <w:t xml:space="preserve">him and ransacked the cart. I need he song to transition to this anxious state. Then the protagonists appear and save the day. I need the song to seamlessly transition from the anxious state to the battle song. A good reference would be </w:t>
       </w:r>
       <w:r>
         <w:rPr>
@@ -249,13 +237,15 @@
         <w:t xml:space="preserve"> </w:t>
       </w:r>
       <w:r>
-        <w:t>(Kevin P. 2019).</w:t>
-      </w:r>
-      <w:r>
-        <w:t xml:space="preserve"> </w:t>
-      </w:r>
-    </w:p>
-    <w:p>
+        <w:t xml:space="preserve">(Kevin P. 2019). </w:t>
+      </w:r>
+    </w:p>
+    <w:p>
+      <w:pPr>
+        <w:rPr>
+          <w:rStyle w:val="Hyperlink"/>
+        </w:rPr>
+      </w:pPr>
       <w:r>
         <w:t>Spotify Link:</w:t>
       </w:r>
@@ -271,11 +261,156 @@
         </w:r>
       </w:hyperlink>
     </w:p>
-    <w:p/>
-    <w:p>
-      <w:bookmarkStart w:id="0" w:name="_GoBack"/>
-      <w:bookmarkEnd w:id="0"/>
-    </w:p>
+    <w:p>
+      <w:pPr>
+        <w:rPr>
+          <w:rStyle w:val="Hyperlink"/>
+        </w:rPr>
+      </w:pPr>
+    </w:p>
+    <w:p>
+      <w:pPr>
+        <w:pStyle w:val="Heading1"/>
+      </w:pPr>
+      <w:r>
+        <w:t>Tommy’s Death Cutscene</w:t>
+      </w:r>
+    </w:p>
+    <w:p>
+      <w:r>
+        <w:t xml:space="preserve">In this scene, Tommy, the protagonist’s mentor was killed in battle. There will be a flashback and a few words spoken between the two. I don’t want the soundtrack to be sad and desperate, I want it to feel emotional, A mentor giving his life for a student. It </w:t>
+      </w:r>
+      <w:r>
+        <w:t>must</w:t>
+      </w:r>
+      <w:r>
+        <w:t xml:space="preserve"> highlight the love that Tommy has for the protagonist</w:t>
+      </w:r>
+      <w:r>
+        <w:t xml:space="preserve">. The few words spoken to the protagonist will empower her to fight the final enemy. A reference song with the same kind of emotional impact would be </w:t>
+      </w:r>
+      <w:r>
+        <w:rPr>
+          <w:i/>
+          <w:iCs/>
+        </w:rPr>
+        <w:t xml:space="preserve">GUNDAM BUILD FIGHTERS (Re-Build) </w:t>
+      </w:r>
+      <w:r>
+        <w:t xml:space="preserve">(Yuki H., Takahiro O. 2020). </w:t>
+      </w:r>
+    </w:p>
+    <w:p>
+      <w:r>
+        <w:t xml:space="preserve">Spotify Link:                                                             </w:t>
+      </w:r>
+      <w:hyperlink r:id="rId10" w:history="1">
+        <w:r>
+          <w:rPr>
+            <w:rStyle w:val="Hyperlink"/>
+          </w:rPr>
+          <w:t>https://open.spotify.com/track/2csEqyaYpCAne9MAyPug7c</w:t>
+        </w:r>
+      </w:hyperlink>
+    </w:p>
+    <w:p/>
+    <w:p>
+      <w:pPr>
+        <w:pStyle w:val="Heading1"/>
+      </w:pPr>
+      <w:r>
+        <w:t>Boss Battle Music</w:t>
+      </w:r>
+    </w:p>
+    <w:p>
+      <w:r>
+        <w:t xml:space="preserve">I could go two ways with this one. Either I go menacing and scary, to highlight the fearsomeness of the enemy, or I could go making it feel determined and heroic to highlight the Protagonist’s feelings. I am undecided as of now. I guess I will discover the right choice later down the line. For the “positive” and epic feeling soundtrack I chose </w:t>
+      </w:r>
+      <w:r>
+        <w:rPr>
+          <w:i/>
+          <w:iCs/>
+        </w:rPr>
+        <w:t xml:space="preserve">Ohkami </w:t>
+      </w:r>
+      <w:r>
+        <w:t xml:space="preserve">(Kevin P. 2019) as reference. And for the scary and menacing </w:t>
+      </w:r>
+      <w:r>
+        <w:t xml:space="preserve">I picked </w:t>
+      </w:r>
+      <w:r>
+        <w:rPr>
+          <w:i/>
+          <w:iCs/>
+        </w:rPr>
+        <w:t xml:space="preserve">Khotun Khan </w:t>
+      </w:r>
+      <w:r>
+        <w:t>(Ilan E. 2020)</w:t>
+      </w:r>
+      <w:r>
+        <w:t>.</w:t>
+      </w:r>
+    </w:p>
+    <w:p>
+      <w:r>
+        <w:t>Spotify Links:</w:t>
+      </w:r>
+    </w:p>
+    <w:p>
+      <w:r>
+        <w:t>[</w:t>
+      </w:r>
+      <w:r>
+        <w:rPr>
+          <w:i/>
+          <w:iCs/>
+        </w:rPr>
+        <w:t>OhKami</w:t>
+      </w:r>
+      <w:r>
+        <w:t>]</w:t>
+      </w:r>
+      <w:r>
+        <w:t xml:space="preserve"> </w:t>
+      </w:r>
+      <w:hyperlink r:id="rId11" w:history="1">
+        <w:r>
+          <w:rPr>
+            <w:rStyle w:val="Hyperlink"/>
+          </w:rPr>
+          <w:t>https://open.spotify.com/track/574otzRwXGWmLemR5fYAWY?si=icpstUZbTaeIW4CoX6IRAw</w:t>
+        </w:r>
+      </w:hyperlink>
+    </w:p>
+    <w:p>
+      <w:r>
+        <w:t>[</w:t>
+      </w:r>
+      <w:r>
+        <w:rPr>
+          <w:i/>
+          <w:iCs/>
+        </w:rPr>
+        <w:t>Khotun Khan</w:t>
+      </w:r>
+      <w:r>
+        <w:t xml:space="preserve">]                             </w:t>
+      </w:r>
+      <w:hyperlink r:id="rId12" w:history="1">
+        <w:r>
+          <w:rPr>
+            <w:rStyle w:val="Hyperlink"/>
+          </w:rPr>
+          <w:t>https://open.spotify.com/track/3vWCymsItfF3itickaURHA?si=4u60IAZgQECBNBFyymlXjQ</w:t>
+        </w:r>
+      </w:hyperlink>
+    </w:p>
+    <w:p/>
+    <w:p/>
+    <w:p/>
+    <w:p/>
     <w:p/>
     <w:p/>
     <w:p>
@@ -301,15 +436,87 @@
         <w:t>Sound Effects References</w:t>
       </w:r>
     </w:p>
-    <w:p>
-      <w:pPr>
-        <w:rPr>
-          <w:rFonts w:asciiTheme="majorHAnsi" w:eastAsiaTheme="majorEastAsia" w:hAnsiTheme="majorHAnsi" w:cstheme="majorBidi"/>
-          <w:spacing w:val="-10"/>
-          <w:kern w:val="28"/>
-          <w:sz w:val="56"/>
-          <w:szCs w:val="56"/>
-        </w:rPr>
+    <w:p/>
+    <w:p>
+      <w:r>
+        <w:t>The goal of this project is to replicate an authentic Japanese animation show experience. So, I will mainly be referencing sounds used commonly in Anime TV Shows.</w:t>
+      </w:r>
+    </w:p>
+    <w:p>
+      <w:pPr>
+        <w:pStyle w:val="Heading1"/>
+      </w:pPr>
+      <w:r>
+        <w:t>Sword Fighting and Hurt Voices</w:t>
+      </w:r>
+    </w:p>
+    <w:p>
+      <w:r>
+        <w:t xml:space="preserve">I want to focus on recreating the feel of anime fight scenes. Sound effects used in Anime TV Shows follow a general pattern, and almost all of them have a similar sound. The focus is to identify, sound-wise, what makes an authentic anime battle experience. The fight scene shown in the video </w:t>
+      </w:r>
+      <w:hyperlink r:id="rId13" w:history="1">
+        <w:r>
+          <w:rPr>
+            <w:rStyle w:val="Hyperlink"/>
+            <w:i/>
+            <w:iCs/>
+          </w:rPr>
+          <w:t>Sword of The Stranger – Final Battle</w:t>
+        </w:r>
+      </w:hyperlink>
+      <w:r>
+        <w:t xml:space="preserve"> (noisydope1138. 2017), I think, captures the whole anime experience. It has hurt sounds, environment sounds, and of course sword clashing and slashing sounds.</w:t>
+      </w:r>
+    </w:p>
+    <w:p>
+      <w:pPr>
+        <w:pStyle w:val="Heading1"/>
+      </w:pPr>
+      <w:r>
+        <w:t>Ambience</w:t>
+      </w:r>
+    </w:p>
+    <w:p>
+      <w:r>
+        <w:t>The game will be set in the forest, so I will have to source a lot of bird sounds as well as white noise from the trees crashing into each other.</w:t>
+      </w:r>
+      <w:r>
+        <w:t xml:space="preserve"> Here is a compilation video of birds singing, </w:t>
+      </w:r>
+      <w:hyperlink r:id="rId14" w:history="1">
+        <w:r>
+          <w:rPr>
+            <w:rStyle w:val="Hyperlink"/>
+            <w:i/>
+            <w:iCs/>
+          </w:rPr>
+          <w:t>SINGING BIRDS</w:t>
+        </w:r>
+      </w:hyperlink>
+      <w:r>
+        <w:rPr>
+          <w:i/>
+          <w:iCs/>
+        </w:rPr>
+        <w:t xml:space="preserve"> </w:t>
+      </w:r>
+      <w:r>
+        <w:t>(Wildlife World, 2019). Eurasian Skylark part is very clean.</w:t>
+      </w:r>
+      <w:bookmarkStart w:id="0" w:name="_GoBack"/>
+      <w:bookmarkEnd w:id="0"/>
+    </w:p>
+    <w:p>
+      <w:pPr>
+        <w:pStyle w:val="Heading1"/>
+      </w:pPr>
+      <w:r>
+        <w:t>Character Movement Sounds</w:t>
+      </w:r>
+    </w:p>
+    <w:p>
+      <w:pPr>
+        <w:pStyle w:val="Heading1"/>
       </w:pPr>
       <w:r>
         <w:br w:type="page"/>
@@ -368,7 +575,21 @@
           <w:i/>
           <w:iCs/>
         </w:rPr>
-        <w:t>Glass Sky (From “Tokyo Ghoul”)</w:t>
+        <w:t>Glass</w:t>
+      </w:r>
+      <w:r>
+        <w:rPr>
+          <w:i/>
+          <w:iCs/>
+        </w:rPr>
+        <w:t>y</w:t>
+      </w:r>
+      <w:r>
+        <w:rPr>
+          <w:i/>
+          <w:iCs/>
+        </w:rPr>
+        <w:t xml:space="preserve"> Sky (From “Tokyo Ghoul”)</w:t>
       </w:r>
       <w:r>
         <w:t xml:space="preserve">. Part of the original soundtrack for the TV anime Tokyo Ghoul. </w:t>
@@ -385,10 +606,127 @@
         <w:t xml:space="preserve">Seycara Orchestral </w:t>
       </w:r>
       <w:r>
-        <w:t>(201</w:t>
-      </w:r>
-      <w:r>
-        <w:t>8</w:t>
+        <w:t xml:space="preserve">(2018). </w:t>
+      </w:r>
+      <w:r>
+        <w:rPr>
+          <w:i/>
+          <w:iCs/>
+        </w:rPr>
+        <w:t>Sparkle (Ghibli Orchestra Edition)</w:t>
+      </w:r>
+      <w:r>
+        <w:t xml:space="preserve">. Performed by Ghibli Orchestra, composed by Yuang Chen. </w:t>
+      </w:r>
+      <w:r>
+        <w:t>Seycara Music and Arts Productions</w:t>
+      </w:r>
+      <w:r>
+        <w:t>.</w:t>
+      </w:r>
+    </w:p>
+    <w:p>
+      <w:r>
+        <w:t xml:space="preserve">Seycara Orchestral </w:t>
+      </w:r>
+      <w:r>
+        <w:t xml:space="preserve">(2018). </w:t>
+      </w:r>
+      <w:r>
+        <w:rPr>
+          <w:i/>
+          <w:iCs/>
+        </w:rPr>
+        <w:t>Sad Machine (Ghibli Piano and Flute)</w:t>
+      </w:r>
+      <w:r>
+        <w:t xml:space="preserve">. Performed by Ghibli Orchestra, composed by Yuang Chen. </w:t>
+      </w:r>
+      <w:r>
+        <w:t>Seycara Music and Arts Productions</w:t>
+      </w:r>
+      <w:r>
+        <w:t>.</w:t>
+      </w:r>
+    </w:p>
+    <w:p>
+      <w:r>
+        <w:t xml:space="preserve">Yuki Hayashi, Takahiro Obata (2020). </w:t>
+      </w:r>
+      <w:r>
+        <w:rPr>
+          <w:i/>
+          <w:iCs/>
+        </w:rPr>
+        <w:t>GUNDAM BUILD FIGHTERS (Re-Build)</w:t>
+      </w:r>
+      <w:r>
+        <w:t>. Hayashi Factory Inc.</w:t>
+      </w:r>
+    </w:p>
+    <w:p>
+      <w:r>
+        <w:t>Kevin P. (</w:t>
+      </w:r>
+      <w:r>
+        <w:t>2019</w:t>
+      </w:r>
+      <w:r>
+        <w:t>)</w:t>
+      </w:r>
+      <w:r>
+        <w:t xml:space="preserve">. </w:t>
+      </w:r>
+      <w:r>
+        <w:rPr>
+          <w:i/>
+          <w:iCs/>
+        </w:rPr>
+        <w:t>A Touch of Light</w:t>
+      </w:r>
+      <w:r>
+        <w:t>. From the TV anime The Rising of the Shield Hero. Japan: Nippon Columbia Co., Ltd.</w:t>
+      </w:r>
+    </w:p>
+    <w:p>
+      <w:r>
+        <w:t xml:space="preserve">Kevin P. (2019). </w:t>
+      </w:r>
+      <w:r>
+        <w:rPr>
+          <w:i/>
+          <w:iCs/>
+        </w:rPr>
+        <w:t>OhKami</w:t>
+      </w:r>
+      <w:r>
+        <w:t>. From the TV anime The Rising of the Shield Hero. Japan: Nippon Columbia Co., Ltd.</w:t>
+      </w:r>
+    </w:p>
+    <w:p>
+      <w:r>
+        <w:t xml:space="preserve">Akiyuki M. (2019). </w:t>
+      </w:r>
+      <w:r>
+        <w:rPr>
+          <w:i/>
+          <w:iCs/>
+        </w:rPr>
+        <w:t>The Bird at Daybreak</w:t>
+      </w:r>
+      <w:r>
+        <w:t>. From the Video Game Monster Hunter World: Iceborne. Japan: CAPCOM CO., LTD. 2018, 2019 ALL RIGHTS RESERVED.</w:t>
+      </w:r>
+    </w:p>
+    <w:p>
+      <w:r>
+        <w:t>Ilan Eshkeri</w:t>
+      </w:r>
+      <w:r>
+        <w:t>. (</w:t>
+      </w:r>
+      <w:r>
+        <w:t>2020</w:t>
       </w:r>
       <w:r>
         <w:t xml:space="preserve">). </w:t>
@@ -398,19 +736,19 @@
           <w:i/>
           <w:iCs/>
         </w:rPr>
-        <w:t>Sparkle (Ghibli Orchestra Edition)</w:t>
-      </w:r>
-      <w:r>
-        <w:t xml:space="preserve">. </w:t>
-      </w:r>
-      <w:r>
-        <w:t>Performed by Ghibli Orchestra, composed by Yuang Chen</w:t>
-      </w:r>
-      <w:r>
-        <w:t xml:space="preserve">. </w:t>
-      </w:r>
-      <w:r>
-        <w:t>Seycara Music and Arts Productions</w:t>
+        <w:t>Khotun Khan</w:t>
+      </w:r>
+      <w:r>
+        <w:t xml:space="preserve">. From the Video Game </w:t>
+      </w:r>
+      <w:r>
+        <w:t>Ghost of Tsushima</w:t>
+      </w:r>
+      <w:r>
+        <w:t xml:space="preserve">. Japan: </w:t>
+      </w:r>
+      <w:r>
+        <w:t>Sony Interactive Entertainment, LLC</w:t>
       </w:r>
       <w:r>
         <w:t>.</w:t>
@@ -418,154 +756,75 @@
     </w:p>
     <w:p>
       <w:r>
-        <w:t xml:space="preserve">Seycara Orchestral </w:t>
-      </w:r>
-      <w:r>
-        <w:t xml:space="preserve">(2018). </w:t>
-      </w:r>
-      <w:r>
-        <w:rPr>
-          <w:i/>
-          <w:iCs/>
-        </w:rPr>
-        <w:t>Sad Machine</w:t>
-      </w:r>
-      <w:r>
-        <w:rPr>
-          <w:i/>
-          <w:iCs/>
-        </w:rPr>
-        <w:t xml:space="preserve"> (Ghibli </w:t>
-      </w:r>
-      <w:r>
-        <w:rPr>
-          <w:i/>
-          <w:iCs/>
-        </w:rPr>
-        <w:t>Piano and Flute</w:t>
-      </w:r>
-      <w:r>
-        <w:rPr>
-          <w:i/>
-          <w:iCs/>
-        </w:rPr>
-        <w:t>)</w:t>
-      </w:r>
-      <w:r>
-        <w:t xml:space="preserve">. Performed by Ghibli Orchestra, composed by Yuang Chen. </w:t>
-      </w:r>
-      <w:r>
-        <w:t>Seycara Music and Arts Productions</w:t>
-      </w:r>
-      <w:r>
-        <w:t>.</w:t>
-      </w:r>
-    </w:p>
-    <w:p>
-      <w:r>
-        <w:t xml:space="preserve">Yuki Hayashi, Takahiro Obata (2020). </w:t>
-      </w:r>
-      <w:r>
-        <w:rPr>
-          <w:i/>
-          <w:iCs/>
-        </w:rPr>
-        <w:t>GUNDAM BUILD FIGHTERS (Re-Build)</w:t>
-      </w:r>
-      <w:r>
-        <w:t>. Hayashi Factory Inc.</w:t>
-      </w:r>
-    </w:p>
-    <w:p>
-      <w:r>
-        <w:t>Kevin P. (</w:t>
-      </w:r>
-      <w:r>
-        <w:t>2019</w:t>
-      </w:r>
-      <w:r>
-        <w:t>)</w:t>
-      </w:r>
-      <w:r>
-        <w:t xml:space="preserve">. </w:t>
-      </w:r>
-      <w:r>
-        <w:rPr>
-          <w:i/>
-          <w:iCs/>
-        </w:rPr>
-        <w:t>A Touch of Light</w:t>
-      </w:r>
-      <w:r>
-        <w:t>. From the TV anime The Rising of the Shield Hero. Japan: Nippon Columbia Co., Ltd.</w:t>
-      </w:r>
-    </w:p>
-    <w:p>
-      <w:r>
-        <w:t xml:space="preserve">Kevin P. (2019). </w:t>
-      </w:r>
-      <w:r>
-        <w:rPr>
-          <w:i/>
-          <w:iCs/>
-        </w:rPr>
-        <w:t>OhKami</w:t>
-      </w:r>
-      <w:r>
-        <w:t>. From the TV anime The Rising of the Shield Hero. Japan: Nippon Columbia Co., Ltd.</w:t>
-      </w:r>
-    </w:p>
-    <w:p>
-      <w:r>
-        <w:t>Akiyuki M.</w:t>
-      </w:r>
-      <w:r>
-        <w:t xml:space="preserve"> (201</w:t>
-      </w:r>
-      <w:r>
-        <w:t>9</w:t>
-      </w:r>
-      <w:r>
-        <w:t xml:space="preserve">). </w:t>
-      </w:r>
-      <w:r>
-        <w:rPr>
-          <w:i/>
-          <w:iCs/>
-        </w:rPr>
-        <w:t>The Bird at Daybreak</w:t>
-      </w:r>
-      <w:r>
-        <w:t>.</w:t>
-      </w:r>
-      <w:r>
-        <w:t xml:space="preserve"> From the Video Game Monster Hunter World: Iceborne</w:t>
-      </w:r>
-      <w:r>
-        <w:t xml:space="preserve">. Japan: </w:t>
-      </w:r>
-      <w:r>
-        <w:t>CAPCOM</w:t>
-      </w:r>
-      <w:r>
-        <w:t xml:space="preserve"> C</w:t>
-      </w:r>
-      <w:r>
-        <w:t>O</w:t>
-      </w:r>
-      <w:r>
-        <w:t>., L</w:t>
-      </w:r>
-      <w:r>
-        <w:t>TD</w:t>
-      </w:r>
-      <w:r>
-        <w:t>.</w:t>
-      </w:r>
-      <w:r>
-        <w:t xml:space="preserve"> 2018, 2019 ALL RIGHTS RESERVED.</w:t>
-      </w:r>
-    </w:p>
+        <w:t xml:space="preserve">noisydope1138 (2017). </w:t>
+      </w:r>
+      <w:r>
+        <w:rPr>
+          <w:i/>
+          <w:iCs/>
+        </w:rPr>
+        <w:t xml:space="preserve">Sword </w:t>
+      </w:r>
+      <w:r>
+        <w:rPr>
+          <w:i/>
+          <w:iCs/>
+        </w:rPr>
+        <w:t>o</w:t>
+      </w:r>
+      <w:r>
+        <w:rPr>
+          <w:i/>
+          <w:iCs/>
+        </w:rPr>
+        <w:t>f The Stranger - Final battle</w:t>
+      </w:r>
+      <w:r>
+        <w:t xml:space="preserve">. Available at: </w:t>
+      </w:r>
+      <w:hyperlink r:id="rId15" w:history="1">
+        <w:r>
+          <w:rPr>
+            <w:rStyle w:val="Hyperlink"/>
+          </w:rPr>
+          <w:t>https://www.youtube.com/watch?v=xT66YPk0Q5w</w:t>
+        </w:r>
+      </w:hyperlink>
+      <w:r>
+        <w:t xml:space="preserve"> (Accessed: 17 October 2020).</w:t>
+      </w:r>
+    </w:p>
+    <w:p>
+      <w:r>
+        <w:t xml:space="preserve">Wildlife World </w:t>
+      </w:r>
+      <w:r>
+        <w:t xml:space="preserve">(2017). </w:t>
+      </w:r>
+      <w:r>
+        <w:rPr>
+          <w:i/>
+          <w:iCs/>
+        </w:rPr>
+        <w:t>SINGING BIRDS</w:t>
+      </w:r>
+      <w:r>
+        <w:t xml:space="preserve">. Available at: </w:t>
+      </w:r>
+      <w:hyperlink r:id="rId16" w:history="1">
+        <w:r>
+          <w:rPr>
+            <w:rStyle w:val="Hyperlink"/>
+          </w:rPr>
+          <w:t>https://www.youtube.com/watch?v=xT66YPk0Q5w</w:t>
+        </w:r>
+      </w:hyperlink>
+      <w:r>
+        <w:t xml:space="preserve"> (Accessed: 17 October 2020).</w:t>
+      </w:r>
+    </w:p>
+    <w:p/>
+    <w:p/>
     <w:p/>
     <w:p/>
     <w:p/>

</xml_diff>

<commit_message>
Adds Character movement references
</commit_message>
<xml_diff>
--- a/Reference/Audio/Sound References.docx
+++ b/Reference/Audio/Sound References.docx
@@ -503,8 +503,6 @@
       <w:r>
         <w:t>(Wildlife World, 2019). Eurasian Skylark part is very clean.</w:t>
       </w:r>
-      <w:bookmarkStart w:id="0" w:name="_GoBack"/>
-      <w:bookmarkEnd w:id="0"/>
     </w:p>
     <w:p>
       <w:pPr>
@@ -515,298 +513,259 @@
       </w:r>
     </w:p>
     <w:p>
-      <w:pPr>
-        <w:pStyle w:val="Heading1"/>
-      </w:pPr>
-      <w:r>
-        <w:br w:type="page"/>
-      </w:r>
-    </w:p>
-    <w:p>
-      <w:pPr>
-        <w:pStyle w:val="Title"/>
-      </w:pPr>
-      <w:r>
-        <w:lastRenderedPageBreak/>
-        <w:t>List of References</w:t>
-      </w:r>
-    </w:p>
-    <w:p/>
-    <w:p>
-      <w:pPr>
-        <w:rPr>
-          <w:b/>
-          <w:bCs/>
-        </w:rPr>
-      </w:pPr>
-      <w:r>
-        <w:rPr>
-          <w:b/>
-          <w:bCs/>
-        </w:rPr>
-        <w:t xml:space="preserve">Format: </w:t>
-      </w:r>
-    </w:p>
-    <w:p>
-      <w:r>
-        <w:t xml:space="preserve">Artist Name (20XX). </w:t>
-      </w:r>
-      <w:r>
-        <w:rPr>
-          <w:i/>
-          <w:iCs/>
-        </w:rPr>
-        <w:t>Song Title</w:t>
-      </w:r>
-      <w:r>
-        <w:t>. Additional Notes. Record Publisher</w:t>
-      </w:r>
-    </w:p>
-    <w:p/>
-    <w:p>
-      <w:r>
-        <w:t>Seycara Orchestral</w:t>
-      </w:r>
-      <w:r>
-        <w:t xml:space="preserve"> (2019). </w:t>
-      </w:r>
-      <w:r>
-        <w:rPr>
-          <w:i/>
-          <w:iCs/>
-        </w:rPr>
-        <w:t>Glass</w:t>
-      </w:r>
-      <w:r>
-        <w:rPr>
-          <w:i/>
-          <w:iCs/>
-        </w:rPr>
-        <w:t>y</w:t>
-      </w:r>
-      <w:r>
-        <w:rPr>
-          <w:i/>
-          <w:iCs/>
-        </w:rPr>
-        <w:t xml:space="preserve"> Sky (From “Tokyo Ghoul”)</w:t>
-      </w:r>
-      <w:r>
-        <w:t xml:space="preserve">. Part of the original soundtrack for the TV anime Tokyo Ghoul. </w:t>
-      </w:r>
-      <w:r>
-        <w:t>Seycara Music and Arts Productions</w:t>
-      </w:r>
-      <w:r>
-        <w:t>.</w:t>
-      </w:r>
-    </w:p>
-    <w:p>
-      <w:r>
-        <w:t xml:space="preserve">Seycara Orchestral </w:t>
-      </w:r>
-      <w:r>
-        <w:t xml:space="preserve">(2018). </w:t>
-      </w:r>
-      <w:r>
-        <w:rPr>
-          <w:i/>
-          <w:iCs/>
-        </w:rPr>
-        <w:t>Sparkle (Ghibli Orchestra Edition)</w:t>
-      </w:r>
-      <w:r>
-        <w:t xml:space="preserve">. Performed by Ghibli Orchestra, composed by Yuang Chen. </w:t>
-      </w:r>
-      <w:r>
-        <w:t>Seycara Music and Arts Productions</w:t>
-      </w:r>
-      <w:r>
-        <w:t>.</w:t>
-      </w:r>
-    </w:p>
-    <w:p>
-      <w:r>
-        <w:t xml:space="preserve">Seycara Orchestral </w:t>
-      </w:r>
-      <w:r>
-        <w:t xml:space="preserve">(2018). </w:t>
-      </w:r>
-      <w:r>
-        <w:rPr>
-          <w:i/>
-          <w:iCs/>
-        </w:rPr>
-        <w:t>Sad Machine (Ghibli Piano and Flute)</w:t>
-      </w:r>
-      <w:r>
-        <w:t xml:space="preserve">. Performed by Ghibli Orchestra, composed by Yuang Chen. </w:t>
-      </w:r>
-      <w:r>
-        <w:t>Seycara Music and Arts Productions</w:t>
-      </w:r>
-      <w:r>
-        <w:t>.</w:t>
-      </w:r>
-    </w:p>
-    <w:p>
-      <w:r>
-        <w:t xml:space="preserve">Yuki Hayashi, Takahiro Obata (2020). </w:t>
-      </w:r>
-      <w:r>
-        <w:rPr>
-          <w:i/>
-          <w:iCs/>
-        </w:rPr>
-        <w:t>GUNDAM BUILD FIGHTERS (Re-Build)</w:t>
-      </w:r>
-      <w:r>
-        <w:t>. Hayashi Factory Inc.</w:t>
-      </w:r>
-    </w:p>
-    <w:p>
-      <w:r>
-        <w:t>Kevin P. (</w:t>
-      </w:r>
-      <w:r>
-        <w:t>2019</w:t>
-      </w:r>
-      <w:r>
-        <w:t>)</w:t>
-      </w:r>
-      <w:r>
-        <w:t xml:space="preserve">. </w:t>
-      </w:r>
-      <w:r>
-        <w:rPr>
-          <w:i/>
-          <w:iCs/>
-        </w:rPr>
-        <w:t>A Touch of Light</w:t>
-      </w:r>
-      <w:r>
-        <w:t>. From the TV anime The Rising of the Shield Hero. Japan: Nippon Columbia Co., Ltd.</w:t>
-      </w:r>
-    </w:p>
-    <w:p>
-      <w:r>
-        <w:t xml:space="preserve">Kevin P. (2019). </w:t>
-      </w:r>
-      <w:r>
-        <w:rPr>
-          <w:i/>
-          <w:iCs/>
-        </w:rPr>
-        <w:t>OhKami</w:t>
-      </w:r>
-      <w:r>
-        <w:t>. From the TV anime The Rising of the Shield Hero. Japan: Nippon Columbia Co., Ltd.</w:t>
-      </w:r>
-    </w:p>
-    <w:p>
-      <w:r>
-        <w:t xml:space="preserve">Akiyuki M. (2019). </w:t>
-      </w:r>
-      <w:r>
-        <w:rPr>
-          <w:i/>
-          <w:iCs/>
-        </w:rPr>
-        <w:t>The Bird at Daybreak</w:t>
-      </w:r>
-      <w:r>
-        <w:t>. From the Video Game Monster Hunter World: Iceborne. Japan: CAPCOM CO., LTD. 2018, 2019 ALL RIGHTS RESERVED.</w:t>
-      </w:r>
-    </w:p>
-    <w:p>
-      <w:r>
-        <w:t>Ilan Eshkeri</w:t>
-      </w:r>
-      <w:r>
-        <w:t>. (</w:t>
-      </w:r>
-      <w:r>
-        <w:t>2020</w:t>
-      </w:r>
-      <w:r>
-        <w:t xml:space="preserve">). </w:t>
-      </w:r>
-      <w:r>
-        <w:rPr>
-          <w:i/>
-          <w:iCs/>
-        </w:rPr>
-        <w:t>Khotun Khan</w:t>
-      </w:r>
-      <w:r>
-        <w:t xml:space="preserve">. From the Video Game </w:t>
-      </w:r>
-      <w:r>
-        <w:t>Ghost of Tsushima</w:t>
-      </w:r>
-      <w:r>
-        <w:t xml:space="preserve">. Japan: </w:t>
-      </w:r>
-      <w:r>
-        <w:t>Sony Interactive Entertainment, LLC</w:t>
-      </w:r>
-      <w:r>
-        <w:t>.</w:t>
-      </w:r>
-    </w:p>
-    <w:p>
-      <w:r>
-        <w:t xml:space="preserve">noisydope1138 (2017). </w:t>
-      </w:r>
-      <w:r>
-        <w:rPr>
-          <w:i/>
-          <w:iCs/>
-        </w:rPr>
-        <w:t xml:space="preserve">Sword </w:t>
-      </w:r>
-      <w:r>
-        <w:rPr>
-          <w:i/>
-          <w:iCs/>
-        </w:rPr>
-        <w:t>o</w:t>
-      </w:r>
-      <w:r>
-        <w:rPr>
-          <w:i/>
-          <w:iCs/>
-        </w:rPr>
-        <w:t>f The Stranger - Final battle</w:t>
-      </w:r>
-      <w:r>
-        <w:t xml:space="preserve">. Available at: </w:t>
+      <w:r>
+        <w:t xml:space="preserve">I’m guessing that I will need a lot of movement sounds, from footsteps to cloth sounds when the characters move. I have found a good reference video that showcases various cloth sound effects. </w:t>
       </w:r>
       <w:hyperlink r:id="rId15" w:history="1">
         <w:r>
           <w:rPr>
             <w:rStyle w:val="Hyperlink"/>
+            <w:i/>
+            <w:iCs/>
           </w:rPr>
-          <w:t>https://www.youtube.com/watch?v=xT66YPk0Q5w</w:t>
+          <w:t>Cloth| Foley Sound Effect</w:t>
         </w:r>
       </w:hyperlink>
       <w:r>
-        <w:t xml:space="preserve"> (Accessed: 17 October 2020).</w:t>
-      </w:r>
-    </w:p>
-    <w:p>
-      <w:r>
-        <w:t xml:space="preserve">Wildlife World </w:t>
-      </w:r>
-      <w:r>
-        <w:t xml:space="preserve">(2017). </w:t>
-      </w:r>
-      <w:r>
-        <w:rPr>
-          <w:i/>
-          <w:iCs/>
-        </w:rPr>
-        <w:t>SINGING BIRDS</w:t>
+        <w:rPr>
+          <w:i/>
+          <w:iCs/>
+        </w:rPr>
+        <w:t xml:space="preserve"> </w:t>
+      </w:r>
+      <w:r>
+        <w:t>(Yau Audio, 2020).</w:t>
+      </w:r>
+    </w:p>
+    <w:p>
+      <w:pPr>
+        <w:pStyle w:val="Heading1"/>
+      </w:pPr>
+      <w:r>
+        <w:br w:type="page"/>
+      </w:r>
+    </w:p>
+    <w:p>
+      <w:pPr>
+        <w:pStyle w:val="Title"/>
+      </w:pPr>
+      <w:r>
+        <w:lastRenderedPageBreak/>
+        <w:t>List of References</w:t>
+      </w:r>
+    </w:p>
+    <w:p/>
+    <w:p>
+      <w:pPr>
+        <w:rPr>
+          <w:b/>
+          <w:bCs/>
+        </w:rPr>
+      </w:pPr>
+      <w:r>
+        <w:rPr>
+          <w:b/>
+          <w:bCs/>
+        </w:rPr>
+        <w:t xml:space="preserve">Format: </w:t>
+      </w:r>
+    </w:p>
+    <w:p>
+      <w:r>
+        <w:t xml:space="preserve">Artist Name (20XX). </w:t>
+      </w:r>
+      <w:r>
+        <w:rPr>
+          <w:i/>
+          <w:iCs/>
+        </w:rPr>
+        <w:t>Song Title</w:t>
+      </w:r>
+      <w:r>
+        <w:t>. Additional Notes. Record Publisher</w:t>
+      </w:r>
+    </w:p>
+    <w:p/>
+    <w:p>
+      <w:r>
+        <w:t>Seycara Orchestral</w:t>
+      </w:r>
+      <w:r>
+        <w:t xml:space="preserve"> (2019). </w:t>
+      </w:r>
+      <w:r>
+        <w:rPr>
+          <w:i/>
+          <w:iCs/>
+        </w:rPr>
+        <w:t>Glass</w:t>
+      </w:r>
+      <w:r>
+        <w:rPr>
+          <w:i/>
+          <w:iCs/>
+        </w:rPr>
+        <w:t>y</w:t>
+      </w:r>
+      <w:r>
+        <w:rPr>
+          <w:i/>
+          <w:iCs/>
+        </w:rPr>
+        <w:t xml:space="preserve"> Sky (From “Tokyo Ghoul”)</w:t>
+      </w:r>
+      <w:r>
+        <w:t xml:space="preserve">. Part of the original soundtrack for the TV anime Tokyo Ghoul. </w:t>
+      </w:r>
+      <w:r>
+        <w:t>Seycara Music and Arts Productions</w:t>
+      </w:r>
+      <w:r>
+        <w:t>.</w:t>
+      </w:r>
+    </w:p>
+    <w:p>
+      <w:r>
+        <w:t xml:space="preserve">Seycara Orchestral </w:t>
+      </w:r>
+      <w:r>
+        <w:t xml:space="preserve">(2018). </w:t>
+      </w:r>
+      <w:r>
+        <w:rPr>
+          <w:i/>
+          <w:iCs/>
+        </w:rPr>
+        <w:t>Sparkle (Ghibli Orchestra Edition)</w:t>
+      </w:r>
+      <w:r>
+        <w:t xml:space="preserve">. Performed by Ghibli Orchestra, composed by Yuang Chen. </w:t>
+      </w:r>
+      <w:r>
+        <w:t>Seycara Music and Arts Productions</w:t>
+      </w:r>
+      <w:r>
+        <w:t>.</w:t>
+      </w:r>
+    </w:p>
+    <w:p>
+      <w:r>
+        <w:t xml:space="preserve">Seycara Orchestral </w:t>
+      </w:r>
+      <w:r>
+        <w:t xml:space="preserve">(2018). </w:t>
+      </w:r>
+      <w:r>
+        <w:rPr>
+          <w:i/>
+          <w:iCs/>
+        </w:rPr>
+        <w:t>Sad Machine (Ghibli Piano and Flute)</w:t>
+      </w:r>
+      <w:r>
+        <w:t xml:space="preserve">. Performed by Ghibli Orchestra, composed by Yuang Chen. </w:t>
+      </w:r>
+      <w:r>
+        <w:t>Seycara Music and Arts Productions</w:t>
+      </w:r>
+      <w:r>
+        <w:t>.</w:t>
+      </w:r>
+    </w:p>
+    <w:p>
+      <w:r>
+        <w:t xml:space="preserve">Yuki Hayashi, Takahiro Obata (2020). </w:t>
+      </w:r>
+      <w:r>
+        <w:rPr>
+          <w:i/>
+          <w:iCs/>
+        </w:rPr>
+        <w:t>GUNDAM BUILD FIGHTERS (Re-Build)</w:t>
+      </w:r>
+      <w:r>
+        <w:t>. Hayashi Factory Inc.</w:t>
+      </w:r>
+    </w:p>
+    <w:p>
+      <w:r>
+        <w:t>Kevin P. (</w:t>
+      </w:r>
+      <w:r>
+        <w:t>2019</w:t>
+      </w:r>
+      <w:r>
+        <w:t>)</w:t>
+      </w:r>
+      <w:r>
+        <w:t xml:space="preserve">. </w:t>
+      </w:r>
+      <w:r>
+        <w:rPr>
+          <w:i/>
+          <w:iCs/>
+        </w:rPr>
+        <w:t>A Touch of Light</w:t>
+      </w:r>
+      <w:r>
+        <w:t>. From the TV anime The Rising of the Shield Hero. Japan: Nippon Columbia Co., Ltd.</w:t>
+      </w:r>
+    </w:p>
+    <w:p>
+      <w:r>
+        <w:t xml:space="preserve">Kevin P. (2019). </w:t>
+      </w:r>
+      <w:r>
+        <w:rPr>
+          <w:i/>
+          <w:iCs/>
+        </w:rPr>
+        <w:t>OhKami</w:t>
+      </w:r>
+      <w:r>
+        <w:t>. From the TV anime The Rising of the Shield Hero. Japan: Nippon Columbia Co., Ltd.</w:t>
+      </w:r>
+    </w:p>
+    <w:p>
+      <w:r>
+        <w:t xml:space="preserve">Akiyuki M. (2019). </w:t>
+      </w:r>
+      <w:r>
+        <w:rPr>
+          <w:i/>
+          <w:iCs/>
+        </w:rPr>
+        <w:t>The Bird at Daybreak</w:t>
+      </w:r>
+      <w:r>
+        <w:t>. From the Video Game Monster Hunter World: Iceborne. Japan: CAPCOM CO., LTD. 2018, 2019 ALL RIGHTS RESERVED.</w:t>
+      </w:r>
+    </w:p>
+    <w:p>
+      <w:r>
+        <w:t xml:space="preserve">Ilan Eshkeri. (2020). </w:t>
+      </w:r>
+      <w:r>
+        <w:rPr>
+          <w:i/>
+          <w:iCs/>
+        </w:rPr>
+        <w:t>Khotun Khan</w:t>
+      </w:r>
+      <w:r>
+        <w:t>. From the Video Game Ghost of Tsushima. Japan: Sony Interactive Entertainment, LLC.</w:t>
+      </w:r>
+    </w:p>
+    <w:p>
+      <w:r>
+        <w:t xml:space="preserve">noisydope1138 (2017). </w:t>
+      </w:r>
+      <w:r>
+        <w:rPr>
+          <w:i/>
+          <w:iCs/>
+        </w:rPr>
+        <w:t>Sword of The Stranger - Final battle</w:t>
       </w:r>
       <w:r>
         <w:t xml:space="preserve">. Available at: </w:t>
@@ -823,7 +782,60 @@
         <w:t xml:space="preserve"> (Accessed: 17 October 2020).</w:t>
       </w:r>
     </w:p>
-    <w:p/>
+    <w:p>
+      <w:r>
+        <w:t xml:space="preserve">Wildlife World (2017). </w:t>
+      </w:r>
+      <w:r>
+        <w:rPr>
+          <w:i/>
+          <w:iCs/>
+        </w:rPr>
+        <w:t>SINGING BIRDS</w:t>
+      </w:r>
+      <w:r>
+        <w:t xml:space="preserve">. Available at: </w:t>
+      </w:r>
+      <w:hyperlink r:id="rId17" w:history="1">
+        <w:r>
+          <w:rPr>
+            <w:rStyle w:val="Hyperlink"/>
+          </w:rPr>
+          <w:t>https://www.youtube.com/watch?v=xT66YPk0Q5w</w:t>
+        </w:r>
+      </w:hyperlink>
+      <w:r>
+        <w:t xml:space="preserve"> (Accessed: 17 October 2020).</w:t>
+      </w:r>
+    </w:p>
+    <w:p>
+      <w:r>
+        <w:t xml:space="preserve">Yau Audio (2020). </w:t>
+      </w:r>
+      <w:r>
+        <w:rPr>
+          <w:i/>
+          <w:iCs/>
+        </w:rPr>
+        <w:t>Cloth | Foley Sound Effect</w:t>
+      </w:r>
+      <w:r>
+        <w:t xml:space="preserve">. Available at: </w:t>
+      </w:r>
+      <w:hyperlink r:id="rId18" w:history="1">
+        <w:r>
+          <w:rPr>
+            <w:rStyle w:val="Hyperlink"/>
+          </w:rPr>
+          <w:t>https://www.youtube.com/watch?v=xMlizZwH9Bg</w:t>
+        </w:r>
+      </w:hyperlink>
+      <w:r>
+        <w:t xml:space="preserve"> (Accessed: 18 October 2020).</w:t>
+      </w:r>
+      <w:bookmarkStart w:id="0" w:name="_GoBack"/>
+      <w:bookmarkEnd w:id="0"/>
+    </w:p>
     <w:p/>
     <w:p/>
     <w:p/>

</xml_diff>